<commit_message>
finished cleaning the scripts (still need to finish analysis script). updated directions
</commit_message>
<xml_diff>
--- a/data-package/directions.docx
+++ b/data-package/directions.docx
@@ -32,6 +32,28 @@
       <w:pPr>
         <w:jc w:val="center"/>
       </w:pPr>
+    </w:p>
+    <w:p>
+      <w:pPr>
+        <w:rPr>
+          <w:b/>
+          <w:bCs/>
+        </w:rPr>
+      </w:pPr>
+      <w:r>
+        <w:rPr>
+          <w:b/>
+          <w:bCs/>
+        </w:rPr>
+        <w:t xml:space="preserve">Model </w:t>
+      </w:r>
+      <w:r>
+        <w:rPr>
+          <w:b/>
+          <w:bCs/>
+        </w:rPr>
+        <w:t>Building</w:t>
+      </w:r>
     </w:p>
     <w:p>
       <w:pPr>
@@ -146,15 +168,19 @@
         </w:numPr>
       </w:pPr>
       <w:r>
-        <w:t xml:space="preserve">It’s important for later to make sure to create a full </w:t>
-      </w:r>
-      <w:proofErr w:type="spellStart"/>
-      <w:r>
-        <w:t>hru</w:t>
-      </w:r>
-      <w:proofErr w:type="spellEnd"/>
-      <w:r>
-        <w:t xml:space="preserve"> shapefile during the HRU creation process.</w:t>
+        <w:t>It’s important for later to make sure to create a full hru shapefile during the HRU creation process.</w:t>
+      </w:r>
+    </w:p>
+    <w:p>
+      <w:pPr>
+        <w:pStyle w:val="ListParagraph"/>
+        <w:numPr>
+          <w:ilvl w:val="1"/>
+          <w:numId w:val="16"/>
+        </w:numPr>
+      </w:pPr>
+      <w:r>
+        <w:t>See Table 1 below for specifics in the model building.</w:t>
       </w:r>
     </w:p>
     <w:p>
@@ -193,31 +219,7 @@
         </w:numPr>
       </w:pPr>
       <w:r>
-        <w:t xml:space="preserve">Go to the management files, and for each </w:t>
-      </w:r>
-      <w:proofErr w:type="spellStart"/>
-      <w:r>
-        <w:t>landuse</w:t>
-      </w:r>
-      <w:proofErr w:type="spellEnd"/>
-      <w:r>
-        <w:t xml:space="preserve">, remove the management operations, and set the initial landcover as the correct </w:t>
-      </w:r>
-      <w:proofErr w:type="spellStart"/>
-      <w:r>
-        <w:t>landuse</w:t>
-      </w:r>
-      <w:proofErr w:type="spellEnd"/>
-      <w:r>
-        <w:t xml:space="preserve"> for the HRU. Set LAI_INIT to 1, BIO_INIT to 1000, and PHU_PLT to 3500. This will have the correct plants growing when the model starts and not have things harvested that aren’t in real life. Make sure to extent edits to all the HRU’s of the same </w:t>
-      </w:r>
-      <w:proofErr w:type="spellStart"/>
-      <w:r>
-        <w:t>landuse</w:t>
-      </w:r>
-      <w:proofErr w:type="spellEnd"/>
-      <w:r>
-        <w:t xml:space="preserve">. </w:t>
+        <w:t xml:space="preserve">Go to the management files, and for each landuse, remove the management operations, and set the initial landcover as the correct landuse for the HRU. Set LAI_INIT to 1, BIO_INIT to 1000, and PHU_PLT to 3500. This will have the correct plants growing when the model starts and not have things harvested that aren’t in real life. Make sure to extent edits to all the HRU’s of the same landuse. </w:t>
       </w:r>
     </w:p>
     <w:p>
@@ -253,224 +255,66 @@
         </w:numPr>
       </w:pPr>
       <w:r>
-        <w:t xml:space="preserve">Check the model runs from the SWAT editor using the default SWAT module. </w:t>
-      </w:r>
-    </w:p>
-    <w:p>
-      <w:pPr>
-        <w:pStyle w:val="ListParagraph"/>
-        <w:numPr>
-          <w:ilvl w:val="0"/>
-          <w:numId w:val="16"/>
-        </w:numPr>
-      </w:pPr>
-      <w:r>
-        <w:t xml:space="preserve">Create the SWAT-Cup project using SUFI2 method. </w:t>
-      </w:r>
-    </w:p>
-    <w:p>
-      <w:pPr>
-        <w:pStyle w:val="ListParagraph"/>
-        <w:numPr>
-          <w:ilvl w:val="0"/>
-          <w:numId w:val="16"/>
-        </w:numPr>
-      </w:pPr>
-      <w:r>
-        <w:t xml:space="preserve">Once project has been created, make the following changes to allow DOC/wildfire module to work. </w:t>
-      </w:r>
-      <w:r>
-        <w:rPr>
-          <w:b/>
-          <w:bCs/>
-        </w:rPr>
-        <w:t>Once changes are made, copy the revised folders into the backup folder so the changes are saved.</w:t>
-      </w:r>
-    </w:p>
-    <w:p>
-      <w:pPr>
-        <w:pStyle w:val="ListParagraph"/>
-        <w:numPr>
-          <w:ilvl w:val="1"/>
-          <w:numId w:val="16"/>
-        </w:numPr>
-      </w:pPr>
-      <w:r>
-        <w:t xml:space="preserve">In the </w:t>
-      </w:r>
-      <w:proofErr w:type="spellStart"/>
-      <w:r>
-        <w:t>basin.bsn</w:t>
-      </w:r>
-      <w:proofErr w:type="spellEnd"/>
-      <w:r>
-        <w:t xml:space="preserve"> file, set CSWAT to 2.</w:t>
-      </w:r>
-    </w:p>
-    <w:p>
-      <w:pPr>
-        <w:pStyle w:val="ListParagraph"/>
-        <w:numPr>
-          <w:ilvl w:val="1"/>
-          <w:numId w:val="16"/>
-        </w:numPr>
-      </w:pPr>
-      <w:r>
-        <w:t xml:space="preserve">On lines 132-135 paste the following lines: </w:t>
-      </w:r>
-    </w:p>
-    <w:p>
-      <w:pPr>
-        <w:pStyle w:val="ListParagraph"/>
-        <w:numPr>
-          <w:ilvl w:val="2"/>
-          <w:numId w:val="16"/>
-        </w:numPr>
-      </w:pPr>
-      <w:r>
-        <w:t xml:space="preserve">  </w:t>
-      </w:r>
-      <w:r>
-        <w:t>0</w:t>
-      </w:r>
-      <w:r>
-        <w:t xml:space="preserve">    | fire: for wildfire scenarios: 1 fire, 0 </w:t>
-      </w:r>
-      <w:proofErr w:type="spellStart"/>
-      <w:r>
-        <w:t>nofire</w:t>
-      </w:r>
-      <w:proofErr w:type="spellEnd"/>
-    </w:p>
-    <w:p>
-      <w:pPr>
-        <w:pStyle w:val="ListParagraph"/>
-        <w:numPr>
-          <w:ilvl w:val="2"/>
-          <w:numId w:val="16"/>
-        </w:numPr>
-      </w:pPr>
-      <w:r>
-        <w:t xml:space="preserve">223    | </w:t>
-      </w:r>
-      <w:proofErr w:type="spellStart"/>
-      <w:r>
-        <w:t>fr_day</w:t>
-      </w:r>
-      <w:proofErr w:type="spellEnd"/>
-      <w:r>
-        <w:t>: starting date for wildfire scenarios</w:t>
-      </w:r>
-    </w:p>
-    <w:p>
-      <w:pPr>
-        <w:pStyle w:val="ListParagraph"/>
-        <w:numPr>
-          <w:ilvl w:val="2"/>
-          <w:numId w:val="16"/>
-        </w:numPr>
-      </w:pPr>
-      <w:r>
-        <w:t xml:space="preserve">18    | </w:t>
-      </w:r>
-      <w:proofErr w:type="spellStart"/>
-      <w:r>
-        <w:t>fr_yr</w:t>
-      </w:r>
-      <w:proofErr w:type="spellEnd"/>
-      <w:r>
-        <w:t>: starting year for wildfire scenarios</w:t>
-      </w:r>
-    </w:p>
-    <w:p>
-      <w:pPr>
-        <w:pStyle w:val="ListParagraph"/>
-        <w:numPr>
-          <w:ilvl w:val="1"/>
-          <w:numId w:val="16"/>
-        </w:numPr>
-      </w:pPr>
-      <w:r>
-        <w:t>Copy the model.in file from the data inputs folder into the swat-cup project and run swat-edit.exe to modify the starting carbon parameters.</w:t>
-      </w:r>
-    </w:p>
-    <w:p>
-      <w:pPr>
-        <w:pStyle w:val="ListParagraph"/>
-        <w:numPr>
-          <w:ilvl w:val="1"/>
-          <w:numId w:val="16"/>
-        </w:numPr>
-      </w:pPr>
-      <w:r>
-        <w:t>Copy over the correct swat.exe file. It’s suggested to use the one with DOC units as mg/L for the calibration (swat-module-doc-</w:t>
-      </w:r>
-      <w:proofErr w:type="spellStart"/>
-      <w:r>
-        <w:t>mgL</w:t>
-      </w:r>
-      <w:proofErr w:type="spellEnd"/>
-      <w:r>
-        <w:t>).</w:t>
-      </w:r>
-    </w:p>
-    <w:p>
-      <w:pPr>
-        <w:pStyle w:val="ListParagraph"/>
-        <w:numPr>
-          <w:ilvl w:val="1"/>
-          <w:numId w:val="16"/>
-        </w:numPr>
-      </w:pPr>
-      <w:r>
-        <w:t xml:space="preserve">Copy over the absolute_swat_values.txt file to the swat-cup project, which as some modified values to make the nutrient more realistic. </w:t>
-      </w:r>
-    </w:p>
-    <w:p>
-      <w:pPr>
-        <w:pStyle w:val="ListParagraph"/>
-        <w:numPr>
-          <w:ilvl w:val="0"/>
-          <w:numId w:val="16"/>
-        </w:numPr>
-      </w:pPr>
-      <w:r>
-        <w:t>For calibration c</w:t>
-      </w:r>
-      <w:r>
-        <w:t xml:space="preserve">hoose representative HRU’s for each major </w:t>
-      </w:r>
-      <w:proofErr w:type="spellStart"/>
-      <w:r>
-        <w:t>landuse</w:t>
-      </w:r>
-      <w:proofErr w:type="spellEnd"/>
-      <w:r>
-        <w:t xml:space="preserve"> in the model to calibrate for ET. </w:t>
-      </w:r>
-      <w:r>
-        <w:t xml:space="preserve">It’s recommended to look at the </w:t>
-      </w:r>
-      <w:r>
-        <w:t>HruLanduseSoilSlopeRepSwat</w:t>
-      </w:r>
-      <w:r>
-        <w:t>.txt file to identify good candidates. Ideally,</w:t>
-      </w:r>
-      <w:r>
-        <w:t xml:space="preserve"> they should be relatively large, but also have relatively consistent ET across the HRU. You can explore this using the code </w:t>
-      </w:r>
-      <w:r>
-        <w:rPr>
-          <w:b/>
-          <w:bCs/>
+        <w:t>Check the model runs from the SWAT editor using the default SWAT module.</w:t>
+      </w:r>
+    </w:p>
+    <w:p>
+      <w:pPr>
+        <w:pStyle w:val="ListParagraph"/>
+      </w:pPr>
+    </w:p>
+    <w:p>
+      <w:r>
+        <w:rPr>
+          <w:b/>
+          <w:bCs/>
+        </w:rPr>
+        <w:t>Model Calibration</w:t>
+      </w:r>
+      <w:r>
+        <w:rPr>
+          <w:b/>
+          <w:bCs/>
+        </w:rPr>
+        <w:t xml:space="preserve"> </w:t>
+      </w:r>
+      <w:r>
+        <w:rPr>
           <w:i/>
           <w:iCs/>
         </w:rPr>
-        <w:t>3-ET-check.R</w:t>
-      </w:r>
-      <w:r>
-        <w:t xml:space="preserve">. </w:t>
+        <w:t>(see 0-swat-cup-utilities.R for handy functions while calibrating)</w:t>
+      </w:r>
+    </w:p>
+    <w:p>
+      <w:pPr>
+        <w:pStyle w:val="ListParagraph"/>
+        <w:numPr>
+          <w:ilvl w:val="0"/>
+          <w:numId w:val="16"/>
+        </w:numPr>
+      </w:pPr>
+      <w:r>
+        <w:t xml:space="preserve">Create the SWAT-Cup project using SUFI2 method. </w:t>
+      </w:r>
+    </w:p>
+    <w:p>
+      <w:pPr>
+        <w:pStyle w:val="ListParagraph"/>
+        <w:numPr>
+          <w:ilvl w:val="0"/>
+          <w:numId w:val="16"/>
+        </w:numPr>
+      </w:pPr>
+      <w:r>
+        <w:t xml:space="preserve">Once project has been created, make the following changes to allow DOC/wildfire module to work. </w:t>
+      </w:r>
+      <w:r>
+        <w:rPr>
+          <w:b/>
+          <w:bCs/>
+        </w:rPr>
+        <w:t>Once changes are made, copy the revised folders into the backup folder so the changes are saved.</w:t>
       </w:r>
     </w:p>
     <w:p>
@@ -482,8 +326,98 @@
         </w:numPr>
       </w:pPr>
       <w:r>
+        <w:t>In the basin.bsn file, set CSWAT to 2.</w:t>
+      </w:r>
+    </w:p>
+    <w:p>
+      <w:pPr>
+        <w:pStyle w:val="ListParagraph"/>
+        <w:numPr>
+          <w:ilvl w:val="1"/>
+          <w:numId w:val="16"/>
+        </w:numPr>
+      </w:pPr>
+      <w:r>
+        <w:t xml:space="preserve">On lines 132-135 paste the following lines: </w:t>
+      </w:r>
+    </w:p>
+    <w:p>
+      <w:pPr>
+        <w:pStyle w:val="ListParagraph"/>
+        <w:numPr>
+          <w:ilvl w:val="2"/>
+          <w:numId w:val="16"/>
+        </w:numPr>
+      </w:pPr>
+      <w:r>
+        <w:t xml:space="preserve">  </w:t>
+      </w:r>
+      <w:r>
+        <w:t>0</w:t>
+      </w:r>
+      <w:r>
+        <w:t xml:space="preserve">    | fire: for wildfire scenarios: 1 fire, 0 nofire</w:t>
+      </w:r>
+    </w:p>
+    <w:p>
+      <w:pPr>
+        <w:pStyle w:val="ListParagraph"/>
+        <w:numPr>
+          <w:ilvl w:val="2"/>
+          <w:numId w:val="16"/>
+        </w:numPr>
+      </w:pPr>
+      <w:r>
+        <w:t>223    | fr_day: starting date for wildfire scenarios</w:t>
+      </w:r>
+    </w:p>
+    <w:p>
+      <w:pPr>
+        <w:pStyle w:val="ListParagraph"/>
+        <w:numPr>
+          <w:ilvl w:val="2"/>
+          <w:numId w:val="16"/>
+        </w:numPr>
+      </w:pPr>
+      <w:r>
+        <w:t>18    | fr_yr: starting year for wildfire scenarios</w:t>
+      </w:r>
+    </w:p>
+    <w:p>
+      <w:pPr>
+        <w:pStyle w:val="ListParagraph"/>
+        <w:numPr>
+          <w:ilvl w:val="1"/>
+          <w:numId w:val="16"/>
+        </w:numPr>
+      </w:pPr>
+      <w:r>
+        <w:t>Copy the model.in file from the data inputs folder into the swat-cup project and run swat-edit.exe to modify the starting carbon parameters.</w:t>
+      </w:r>
+    </w:p>
+    <w:p>
+      <w:pPr>
+        <w:pStyle w:val="ListParagraph"/>
+        <w:numPr>
+          <w:ilvl w:val="1"/>
+          <w:numId w:val="16"/>
+        </w:numPr>
+      </w:pPr>
+      <w:r>
+        <w:t>Copy over the correct swat.exe file. It’s suggested to use the one with DOC units as mg/L for the calibration (swat-module-doc-mgL).</w:t>
+      </w:r>
+    </w:p>
+    <w:p>
+      <w:pPr>
+        <w:pStyle w:val="ListParagraph"/>
+        <w:numPr>
+          <w:ilvl w:val="1"/>
+          <w:numId w:val="16"/>
+        </w:numPr>
+      </w:pPr>
+      <w:r>
         <w:lastRenderedPageBreak/>
-        <w:t xml:space="preserve">From personal experience it’s best not to use an HRU with a D class soil. </w:t>
+        <w:t xml:space="preserve">Copy over the absolute_swat_values.txt file to the swat-cup project, which as some modified values to make the nutrient more realistic. </w:t>
       </w:r>
     </w:p>
     <w:p>
@@ -495,7 +429,22 @@
         </w:numPr>
       </w:pPr>
       <w:r>
-        <w:t xml:space="preserve">Run the script </w:t>
+        <w:t>For calibration c</w:t>
+      </w:r>
+      <w:r>
+        <w:t xml:space="preserve">hoose representative HRU’s for each major landuse in the model to calibrate for ET. </w:t>
+      </w:r>
+      <w:r>
+        <w:t xml:space="preserve">It’s recommended to look at the </w:t>
+      </w:r>
+      <w:r>
+        <w:t>HruLanduseSoilSlopeRepSwat</w:t>
+      </w:r>
+      <w:r>
+        <w:t>.txt file to identify good candidates. Ideally,</w:t>
+      </w:r>
+      <w:r>
+        <w:t xml:space="preserve"> they should be relatively large, but also have relatively consistent ET across the HRU. You can explore this using the code </w:t>
       </w:r>
       <w:r>
         <w:rPr>
@@ -504,18 +453,400 @@
           <w:i/>
           <w:iCs/>
         </w:rPr>
+        <w:t>3-ET-check.R</w:t>
+      </w:r>
+      <w:r>
+        <w:t xml:space="preserve">. </w:t>
+      </w:r>
+    </w:p>
+    <w:p>
+      <w:pPr>
+        <w:pStyle w:val="ListParagraph"/>
+        <w:numPr>
+          <w:ilvl w:val="1"/>
+          <w:numId w:val="16"/>
+        </w:numPr>
+      </w:pPr>
+      <w:r>
+        <w:t xml:space="preserve">From personal experience it’s best not to use an HRU with a D class soil. </w:t>
+      </w:r>
+    </w:p>
+    <w:p>
+      <w:pPr>
+        <w:pStyle w:val="ListParagraph"/>
+        <w:numPr>
+          <w:ilvl w:val="0"/>
+          <w:numId w:val="16"/>
+        </w:numPr>
+      </w:pPr>
+      <w:r>
+        <w:t xml:space="preserve">Run the script </w:t>
+      </w:r>
+      <w:r>
+        <w:rPr>
+          <w:b/>
+          <w:bCs/>
+          <w:i/>
+          <w:iCs/>
+        </w:rPr>
         <w:t>4-create-swat-cal-files.R</w:t>
       </w:r>
       <w:r>
-        <w:t xml:space="preserve"> to create the calibration and swat-cup files needed to calibrate the model. </w:t>
-      </w:r>
-    </w:p>
-    <w:p>
-      <w:r>
-        <w:rPr>
-          <w:b/>
-          <w:bCs/>
-        </w:rPr>
+        <w:t xml:space="preserve"> to create the calibration and </w:t>
+      </w:r>
+      <w:r>
+        <w:t>SWAT</w:t>
+      </w:r>
+      <w:r>
+        <w:t>-</w:t>
+      </w:r>
+      <w:r>
+        <w:t>C</w:t>
+      </w:r>
+      <w:r>
+        <w:t xml:space="preserve">up files needed to calibrate the model. </w:t>
+      </w:r>
+    </w:p>
+    <w:p>
+      <w:pPr>
+        <w:pStyle w:val="ListParagraph"/>
+        <w:numPr>
+          <w:ilvl w:val="0"/>
+          <w:numId w:val="16"/>
+        </w:numPr>
+      </w:pPr>
+      <w:r>
+        <w:t xml:space="preserve">Calibrate model with SWAT-Cup. For directions on using SWAT-Cup see manual here: </w:t>
+      </w:r>
+      <w:hyperlink r:id="rId6" w:history="1">
+        <w:r>
+          <w:rPr>
+            <w:rStyle w:val="Hyperlink"/>
+          </w:rPr>
+          <w:t>https://swat.tamu.edu/media/114860/usermanual_swatcup.pdf</w:t>
+        </w:r>
+      </w:hyperlink>
+      <w:r>
+        <w:t xml:space="preserve"> </w:t>
+      </w:r>
+    </w:p>
+    <w:p>
+      <w:pPr>
+        <w:pStyle w:val="ListParagraph"/>
+        <w:numPr>
+          <w:ilvl w:val="1"/>
+          <w:numId w:val="16"/>
+        </w:numPr>
+      </w:pPr>
+      <w:r>
+        <w:t xml:space="preserve">Calibration is going to be an individualistic process that depends on the model and the user, but overall I tried to start the calibration at a monthly scale for ET and flow, then moved to daily flow once the ET looked acceptable. </w:t>
+      </w:r>
+    </w:p>
+    <w:p>
+      <w:pPr>
+        <w:pStyle w:val="ListParagraph"/>
+        <w:numPr>
+          <w:ilvl w:val="0"/>
+          <w:numId w:val="16"/>
+        </w:numPr>
+      </w:pPr>
+      <w:r>
+        <w:t xml:space="preserve">Once you’re happy with your model, or while you’re calibrating, run the script </w:t>
+      </w:r>
+      <w:r>
+        <w:rPr>
+          <w:b/>
+          <w:bCs/>
+          <w:i/>
+          <w:iCs/>
+        </w:rPr>
+        <w:t>5-swat-check.R</w:t>
+      </w:r>
+      <w:r>
+        <w:rPr>
+          <w:b/>
+          <w:bCs/>
+          <w:i/>
+          <w:iCs/>
+        </w:rPr>
+        <w:t xml:space="preserve"> </w:t>
+      </w:r>
+      <w:r>
+        <w:t xml:space="preserve">to generate data and plots on the model, allowing you to check the model for realism/potential errors.  </w:t>
+      </w:r>
+    </w:p>
+    <w:p>
+      <w:pPr>
+        <w:pStyle w:val="ListParagraph"/>
+        <w:numPr>
+          <w:ilvl w:val="0"/>
+          <w:numId w:val="16"/>
+        </w:numPr>
+      </w:pPr>
+      <w:r>
+        <w:t xml:space="preserve">In our case, we didn’t have dissolved organic carbon or nitrate data in our modeled basin, so we used regional observations to determine the range of DOC and nitrate we’d expect in the model. Use </w:t>
+      </w:r>
+      <w:r>
+        <w:rPr>
+          <w:b/>
+          <w:bCs/>
+          <w:i/>
+          <w:iCs/>
+        </w:rPr>
+        <w:t>6-get-wq-data.R</w:t>
+      </w:r>
+      <w:r>
+        <w:t xml:space="preserve"> to extract regional estimates. </w:t>
+      </w:r>
+    </w:p>
+    <w:p>
+      <w:pPr>
+        <w:rPr>
+          <w:b/>
+          <w:bCs/>
+        </w:rPr>
+      </w:pPr>
+      <w:r>
+        <w:rPr>
+          <w:b/>
+          <w:bCs/>
+        </w:rPr>
+        <w:t>Prepping and Running Fire Scenarios</w:t>
+      </w:r>
+    </w:p>
+    <w:p>
+      <w:pPr>
+        <w:pStyle w:val="ListParagraph"/>
+        <w:numPr>
+          <w:ilvl w:val="0"/>
+          <w:numId w:val="16"/>
+        </w:numPr>
+        <w:rPr>
+          <w:b/>
+          <w:bCs/>
+        </w:rPr>
+      </w:pPr>
+      <w:r>
+        <w:t xml:space="preserve">Once you have a calibrated model you’re happy with, run the script </w:t>
+      </w:r>
+      <w:r>
+        <w:rPr>
+          <w:b/>
+          <w:bCs/>
+          <w:i/>
+          <w:iCs/>
+        </w:rPr>
+        <w:t>7</w:t>
+      </w:r>
+      <w:r>
+        <w:rPr>
+          <w:b/>
+          <w:bCs/>
+          <w:i/>
+          <w:iCs/>
+        </w:rPr>
+        <w:t>-make-wildfire-file.R</w:t>
+      </w:r>
+      <w:r>
+        <w:t xml:space="preserve"> to create the wildfire scenarios. </w:t>
+      </w:r>
+    </w:p>
+    <w:p>
+      <w:pPr>
+        <w:pStyle w:val="ListParagraph"/>
+        <w:numPr>
+          <w:ilvl w:val="1"/>
+          <w:numId w:val="16"/>
+        </w:numPr>
+        <w:rPr>
+          <w:b/>
+          <w:bCs/>
+        </w:rPr>
+      </w:pPr>
+      <w:r>
+        <w:t xml:space="preserve">The fire scenarios in this paper were based on existing wildfires. If you’re making a model without an existing wildfire this method won’t work. </w:t>
+      </w:r>
+    </w:p>
+    <w:p>
+      <w:pPr>
+        <w:pStyle w:val="ListParagraph"/>
+        <w:numPr>
+          <w:ilvl w:val="0"/>
+          <w:numId w:val="16"/>
+        </w:numPr>
+        <w:rPr>
+          <w:b/>
+          <w:bCs/>
+        </w:rPr>
+      </w:pPr>
+      <w:r>
+        <w:t xml:space="preserve">Next, you’ll need to figure out how much the maximum LAI should change. To do this, run the script </w:t>
+      </w:r>
+      <w:r>
+        <w:t>8</w:t>
+      </w:r>
+      <w:r>
+        <w:rPr>
+          <w:b/>
+          <w:bCs/>
+          <w:i/>
+          <w:iCs/>
+        </w:rPr>
+        <w:t>-get-lai-change.R</w:t>
+      </w:r>
+      <w:r>
+        <w:t>. IMPORTANT: Before running this code, ensure that you model files have the correct calibrated parameters.</w:t>
+      </w:r>
+    </w:p>
+    <w:p>
+      <w:pPr>
+        <w:pStyle w:val="ListParagraph"/>
+        <w:numPr>
+          <w:ilvl w:val="0"/>
+          <w:numId w:val="16"/>
+        </w:numPr>
+        <w:rPr>
+          <w:b/>
+          <w:bCs/>
+        </w:rPr>
+      </w:pPr>
+      <w:r>
+        <w:t xml:space="preserve">Finally, to run the wildfire scenarios you need to prep the precipitation scenarios, this can be done by running </w:t>
+      </w:r>
+      <w:r>
+        <w:rPr>
+          <w:b/>
+          <w:bCs/>
+          <w:i/>
+          <w:iCs/>
+        </w:rPr>
+        <w:t>9-generate-precip-scenarios.R</w:t>
+      </w:r>
+      <w:r>
+        <w:t xml:space="preserve"> which will create 30 pcp.pcp files with different historic precipitation used for the year post-fire.</w:t>
+      </w:r>
+    </w:p>
+    <w:p>
+      <w:pPr>
+        <w:pStyle w:val="ListParagraph"/>
+        <w:numPr>
+          <w:ilvl w:val="0"/>
+          <w:numId w:val="16"/>
+        </w:numPr>
+        <w:rPr>
+          <w:b/>
+          <w:bCs/>
+        </w:rPr>
+      </w:pPr>
+      <w:r>
+        <w:t xml:space="preserve">To run the fire scenarios, run </w:t>
+      </w:r>
+      <w:r>
+        <w:rPr>
+          <w:b/>
+          <w:bCs/>
+          <w:i/>
+          <w:iCs/>
+        </w:rPr>
+        <w:t xml:space="preserve">10-run-fire-scenarios.R. </w:t>
+      </w:r>
+      <w:r>
+        <w:t xml:space="preserve">NOTE:this script will take ~2 days to run depending on the model/your computer. </w:t>
+      </w:r>
+    </w:p>
+    <w:p>
+      <w:pPr>
+        <w:rPr>
+          <w:b/>
+          <w:bCs/>
+        </w:rPr>
+      </w:pPr>
+      <w:r>
+        <w:rPr>
+          <w:b/>
+          <w:bCs/>
+        </w:rPr>
+        <w:t xml:space="preserve">Analyzing Data and Making Plots </w:t>
+      </w:r>
+    </w:p>
+    <w:p>
+      <w:pPr>
+        <w:pStyle w:val="ListParagraph"/>
+        <w:numPr>
+          <w:ilvl w:val="0"/>
+          <w:numId w:val="16"/>
+        </w:numPr>
+      </w:pPr>
+      <w:r>
+        <w:t>To clean the data outputs</w:t>
+      </w:r>
+      <w:r>
+        <w:t xml:space="preserve"> and make plots</w:t>
+      </w:r>
+      <w:r>
+        <w:t xml:space="preserve">, run the script </w:t>
+      </w:r>
+      <w:r>
+        <w:rPr>
+          <w:b/>
+          <w:bCs/>
+          <w:i/>
+          <w:iCs/>
+        </w:rPr>
+        <w:t>11-analyze-fire-scenarios.R</w:t>
+      </w:r>
+      <w:r>
+        <w:rPr>
+          <w:b/>
+          <w:bCs/>
+          <w:i/>
+          <w:iCs/>
+        </w:rPr>
+        <w:t>.</w:t>
+      </w:r>
+      <w:r>
+        <w:t xml:space="preserve"> NOTE: this script will also take a couple hours the first time you run it, to clean all the model outputs. </w:t>
+      </w:r>
+    </w:p>
+    <w:p>
+      <w:pPr>
+        <w:rPr>
+          <w:b/>
+          <w:bCs/>
+        </w:rPr>
+      </w:pPr>
+    </w:p>
+    <w:p>
+      <w:pPr>
+        <w:rPr>
+          <w:b/>
+          <w:bCs/>
+        </w:rPr>
+      </w:pPr>
+    </w:p>
+    <w:p>
+      <w:pPr>
+        <w:rPr>
+          <w:b/>
+          <w:bCs/>
+        </w:rPr>
+      </w:pPr>
+    </w:p>
+    <w:p>
+      <w:pPr>
+        <w:rPr>
+          <w:b/>
+          <w:bCs/>
+        </w:rPr>
+      </w:pPr>
+    </w:p>
+    <w:p>
+      <w:r>
+        <w:rPr>
+          <w:b/>
+          <w:bCs/>
+        </w:rPr>
+        <w:lastRenderedPageBreak/>
         <w:t>Table 1:</w:t>
       </w:r>
       <w:r>
@@ -804,6 +1135,92 @@
 <file path=word/numbering.xml><?xml version="1.0" encoding="utf-8"?>
 <w:numbering xmlns:wpc="http://schemas.microsoft.com/office/word/2010/wordprocessingCanvas" xmlns:cx="http://schemas.microsoft.com/office/drawing/2014/chartex" xmlns:cx1="http://schemas.microsoft.com/office/drawing/2015/9/8/chartex" xmlns:cx2="http://schemas.microsoft.com/office/drawing/2015/10/21/chartex" xmlns:cx3="http://schemas.microsoft.com/office/drawing/2016/5/9/chartex" xmlns:cx4="http://schemas.microsoft.com/office/drawing/2016/5/10/chartex" xmlns:cx5="http://schemas.microsoft.com/office/drawing/2016/5/11/chartex" xmlns:cx6="http://schemas.microsoft.com/office/drawing/2016/5/12/chartex" xmlns:cx7="http://schemas.microsoft.com/office/drawing/2016/5/13/chartex" xmlns:cx8="http://schemas.microsoft.com/office/drawing/2016/5/14/chartex" xmlns:mc="http://schemas.openxmlformats.org/markup-compatibility/2006" xmlns:aink="http://schemas.microsoft.com/office/drawing/2016/ink" xmlns:am3d="http://schemas.microsoft.com/office/drawing/2017/model3d" xmlns:o="urn:schemas-microsoft-com:office:office" xmlns:oel="http://schemas.microsoft.com/office/2019/extlst" xmlns:r="http://schemas.openxmlformats.org/officeDocument/2006/relationships" xmlns:m="http://schemas.openxmlformats.org/officeDocument/2006/math" xmlns:v="urn:schemas-microsoft-com:vml" xmlns:wp14="http://schemas.microsoft.com/office/word/2010/wordprocessingDrawing" xmlns:wp="http://schemas.openxmlformats.org/drawingml/2006/wordprocessingDrawing" xmlns:w10="urn:schemas-microsoft-com:office:word" xmlns:w="http://schemas.openxmlformats.org/wordprocessingml/2006/main" xmlns:w14="http://schemas.microsoft.com/office/word/2010/wordml" xmlns:w15="http://schemas.microsoft.com/office/word/2012/wordml" xmlns:w16cex="http://schemas.microsoft.com/office/word/2018/wordml/cex" xmlns:w16cid="http://schemas.microsoft.com/office/word/2016/wordml/cid" xmlns:w16="http://schemas.microsoft.com/office/word/2018/wordml" xmlns:w16du="http://schemas.microsoft.com/office/word/2023/wordml/word16du" xmlns:w16sdtdh="http://schemas.microsoft.com/office/word/2020/wordml/sdtdatahash" xmlns:w16se="http://schemas.microsoft.com/office/word/2015/wordml/symex" xmlns:wpg="http://schemas.microsoft.com/office/word/2010/wordprocessingGroup" xmlns:wpi="http://schemas.microsoft.com/office/word/2010/wordprocessingInk" xmlns:wne="http://schemas.microsoft.com/office/word/2006/wordml" xmlns:wps="http://schemas.microsoft.com/office/word/2010/wordprocessingShape" mc:Ignorable="w14 w15 w16se w16cid w16 w16cex w16sdtdh w16du wp14">
   <w:abstractNum w:abstractNumId="0" w15:restartNumberingAfterBreak="0">
+    <w:nsid w:val="340B5791"/>
+    <w:multiLevelType w:val="hybridMultilevel"/>
+    <w:tmpl w:val="2A766022"/>
+    <w:lvl w:ilvl="0" w:tplc="FFFFFFFF">
+      <w:start w:val="1"/>
+      <w:numFmt w:val="decimal"/>
+      <w:lvlText w:val="%1."/>
+      <w:lvlJc w:val="left"/>
+      <w:pPr>
+        <w:ind w:left="720" w:hanging="360"/>
+      </w:pPr>
+    </w:lvl>
+    <w:lvl w:ilvl="1" w:tplc="FFFFFFFF">
+      <w:start w:val="1"/>
+      <w:numFmt w:val="lowerLetter"/>
+      <w:lvlText w:val="%2."/>
+      <w:lvlJc w:val="left"/>
+      <w:pPr>
+        <w:ind w:left="1440" w:hanging="360"/>
+      </w:pPr>
+    </w:lvl>
+    <w:lvl w:ilvl="2" w:tplc="FFFFFFFF">
+      <w:start w:val="1"/>
+      <w:numFmt w:val="lowerRoman"/>
+      <w:lvlText w:val="%3."/>
+      <w:lvlJc w:val="right"/>
+      <w:pPr>
+        <w:ind w:left="2160" w:hanging="180"/>
+      </w:pPr>
+    </w:lvl>
+    <w:lvl w:ilvl="3" w:tplc="FFFFFFFF" w:tentative="1">
+      <w:start w:val="1"/>
+      <w:numFmt w:val="decimal"/>
+      <w:lvlText w:val="%4."/>
+      <w:lvlJc w:val="left"/>
+      <w:pPr>
+        <w:ind w:left="2880" w:hanging="360"/>
+      </w:pPr>
+    </w:lvl>
+    <w:lvl w:ilvl="4" w:tplc="FFFFFFFF" w:tentative="1">
+      <w:start w:val="1"/>
+      <w:numFmt w:val="lowerLetter"/>
+      <w:lvlText w:val="%5."/>
+      <w:lvlJc w:val="left"/>
+      <w:pPr>
+        <w:ind w:left="3600" w:hanging="360"/>
+      </w:pPr>
+    </w:lvl>
+    <w:lvl w:ilvl="5" w:tplc="FFFFFFFF" w:tentative="1">
+      <w:start w:val="1"/>
+      <w:numFmt w:val="lowerRoman"/>
+      <w:lvlText w:val="%6."/>
+      <w:lvlJc w:val="right"/>
+      <w:pPr>
+        <w:ind w:left="4320" w:hanging="180"/>
+      </w:pPr>
+    </w:lvl>
+    <w:lvl w:ilvl="6" w:tplc="FFFFFFFF" w:tentative="1">
+      <w:start w:val="1"/>
+      <w:numFmt w:val="decimal"/>
+      <w:lvlText w:val="%7."/>
+      <w:lvlJc w:val="left"/>
+      <w:pPr>
+        <w:ind w:left="5040" w:hanging="360"/>
+      </w:pPr>
+    </w:lvl>
+    <w:lvl w:ilvl="7" w:tplc="FFFFFFFF" w:tentative="1">
+      <w:start w:val="1"/>
+      <w:numFmt w:val="lowerLetter"/>
+      <w:lvlText w:val="%8."/>
+      <w:lvlJc w:val="left"/>
+      <w:pPr>
+        <w:ind w:left="5760" w:hanging="360"/>
+      </w:pPr>
+    </w:lvl>
+    <w:lvl w:ilvl="8" w:tplc="FFFFFFFF" w:tentative="1">
+      <w:start w:val="1"/>
+      <w:numFmt w:val="lowerRoman"/>
+      <w:lvlText w:val="%9."/>
+      <w:lvlJc w:val="right"/>
+      <w:pPr>
+        <w:ind w:left="6480" w:hanging="180"/>
+      </w:pPr>
+    </w:lvl>
+  </w:abstractNum>
+  <w:abstractNum w:abstractNumId="1" w15:restartNumberingAfterBreak="0">
     <w:nsid w:val="41615786"/>
     <w:multiLevelType w:val="multilevel"/>
     <w:tmpl w:val="EA1A849A"/>
@@ -916,11 +1333,11 @@
       </w:pPr>
     </w:lvl>
   </w:abstractNum>
-  <w:abstractNum w:abstractNumId="1" w15:restartNumberingAfterBreak="0">
-    <w:nsid w:val="76B41A53"/>
+  <w:abstractNum w:abstractNumId="2" w15:restartNumberingAfterBreak="0">
+    <w:nsid w:val="70FB0BA4"/>
     <w:multiLevelType w:val="hybridMultilevel"/>
-    <w:tmpl w:val="2A766022"/>
-    <w:lvl w:ilvl="0" w:tplc="0409000F">
+    <w:tmpl w:val="69B23714"/>
+    <w:lvl w:ilvl="0" w:tplc="D99CBCEC">
       <w:start w:val="1"/>
       <w:numFmt w:val="decimal"/>
       <w:lvlText w:val="%1."/>
@@ -928,8 +1345,12 @@
       <w:pPr>
         <w:ind w:left="720" w:hanging="360"/>
       </w:pPr>
-    </w:lvl>
-    <w:lvl w:ilvl="1" w:tplc="04090019">
+      <w:rPr>
+        <w:b w:val="0"/>
+        <w:bCs w:val="0"/>
+      </w:rPr>
+    </w:lvl>
+    <w:lvl w:ilvl="1" w:tplc="04090019" w:tentative="1">
       <w:start w:val="1"/>
       <w:numFmt w:val="lowerLetter"/>
       <w:lvlText w:val="%2."/>
@@ -938,7 +1359,7 @@
         <w:ind w:left="1440" w:hanging="360"/>
       </w:pPr>
     </w:lvl>
-    <w:lvl w:ilvl="2" w:tplc="0409001B">
+    <w:lvl w:ilvl="2" w:tplc="0409001B" w:tentative="1">
       <w:start w:val="1"/>
       <w:numFmt w:val="lowerRoman"/>
       <w:lvlText w:val="%3."/>
@@ -1002,11 +1423,105 @@
       </w:pPr>
     </w:lvl>
   </w:abstractNum>
+  <w:abstractNum w:abstractNumId="3" w15:restartNumberingAfterBreak="0">
+    <w:nsid w:val="76B41A53"/>
+    <w:multiLevelType w:val="hybridMultilevel"/>
+    <w:tmpl w:val="CDFE1FB2"/>
+    <w:lvl w:ilvl="0" w:tplc="D99CBCEC">
+      <w:start w:val="1"/>
+      <w:numFmt w:val="decimal"/>
+      <w:lvlText w:val="%1."/>
+      <w:lvlJc w:val="left"/>
+      <w:pPr>
+        <w:ind w:left="720" w:hanging="360"/>
+      </w:pPr>
+      <w:rPr>
+        <w:b w:val="0"/>
+        <w:bCs w:val="0"/>
+      </w:rPr>
+    </w:lvl>
+    <w:lvl w:ilvl="1" w:tplc="79D4155A">
+      <w:start w:val="1"/>
+      <w:numFmt w:val="lowerLetter"/>
+      <w:lvlText w:val="%2."/>
+      <w:lvlJc w:val="left"/>
+      <w:pPr>
+        <w:ind w:left="1440" w:hanging="360"/>
+      </w:pPr>
+      <w:rPr>
+        <w:b w:val="0"/>
+        <w:bCs w:val="0"/>
+      </w:rPr>
+    </w:lvl>
+    <w:lvl w:ilvl="2" w:tplc="0409001B">
+      <w:start w:val="1"/>
+      <w:numFmt w:val="lowerRoman"/>
+      <w:lvlText w:val="%3."/>
+      <w:lvlJc w:val="right"/>
+      <w:pPr>
+        <w:ind w:left="2160" w:hanging="180"/>
+      </w:pPr>
+    </w:lvl>
+    <w:lvl w:ilvl="3" w:tplc="0409000F" w:tentative="1">
+      <w:start w:val="1"/>
+      <w:numFmt w:val="decimal"/>
+      <w:lvlText w:val="%4."/>
+      <w:lvlJc w:val="left"/>
+      <w:pPr>
+        <w:ind w:left="2880" w:hanging="360"/>
+      </w:pPr>
+    </w:lvl>
+    <w:lvl w:ilvl="4" w:tplc="04090019" w:tentative="1">
+      <w:start w:val="1"/>
+      <w:numFmt w:val="lowerLetter"/>
+      <w:lvlText w:val="%5."/>
+      <w:lvlJc w:val="left"/>
+      <w:pPr>
+        <w:ind w:left="3600" w:hanging="360"/>
+      </w:pPr>
+    </w:lvl>
+    <w:lvl w:ilvl="5" w:tplc="0409001B" w:tentative="1">
+      <w:start w:val="1"/>
+      <w:numFmt w:val="lowerRoman"/>
+      <w:lvlText w:val="%6."/>
+      <w:lvlJc w:val="right"/>
+      <w:pPr>
+        <w:ind w:left="4320" w:hanging="180"/>
+      </w:pPr>
+    </w:lvl>
+    <w:lvl w:ilvl="6" w:tplc="0409000F" w:tentative="1">
+      <w:start w:val="1"/>
+      <w:numFmt w:val="decimal"/>
+      <w:lvlText w:val="%7."/>
+      <w:lvlJc w:val="left"/>
+      <w:pPr>
+        <w:ind w:left="5040" w:hanging="360"/>
+      </w:pPr>
+    </w:lvl>
+    <w:lvl w:ilvl="7" w:tplc="04090019" w:tentative="1">
+      <w:start w:val="1"/>
+      <w:numFmt w:val="lowerLetter"/>
+      <w:lvlText w:val="%8."/>
+      <w:lvlJc w:val="left"/>
+      <w:pPr>
+        <w:ind w:left="5760" w:hanging="360"/>
+      </w:pPr>
+    </w:lvl>
+    <w:lvl w:ilvl="8" w:tplc="0409001B" w:tentative="1">
+      <w:start w:val="1"/>
+      <w:numFmt w:val="lowerRoman"/>
+      <w:lvlText w:val="%9."/>
+      <w:lvlJc w:val="right"/>
+      <w:pPr>
+        <w:ind w:left="6480" w:hanging="180"/>
+      </w:pPr>
+    </w:lvl>
+  </w:abstractNum>
   <w:num w:numId="1" w16cid:durableId="1476948929">
-    <w:abstractNumId w:val="0"/>
+    <w:abstractNumId w:val="1"/>
   </w:num>
   <w:num w:numId="2" w16cid:durableId="159808933">
-    <w:abstractNumId w:val="0"/>
+    <w:abstractNumId w:val="1"/>
     <w:lvlOverride w:ilvl="1">
       <w:lvl w:ilvl="1">
         <w:numFmt w:val="lowerLetter"/>
@@ -1016,7 +1531,7 @@
     </w:lvlOverride>
   </w:num>
   <w:num w:numId="3" w16cid:durableId="157115635">
-    <w:abstractNumId w:val="0"/>
+    <w:abstractNumId w:val="1"/>
     <w:lvlOverride w:ilvl="1">
       <w:lvl w:ilvl="1">
         <w:numFmt w:val="lowerLetter"/>
@@ -1026,7 +1541,7 @@
     </w:lvlOverride>
   </w:num>
   <w:num w:numId="4" w16cid:durableId="1006858567">
-    <w:abstractNumId w:val="0"/>
+    <w:abstractNumId w:val="1"/>
     <w:lvlOverride w:ilvl="1">
       <w:lvl w:ilvl="1">
         <w:numFmt w:val="lowerLetter"/>
@@ -1036,7 +1551,7 @@
     </w:lvlOverride>
   </w:num>
   <w:num w:numId="5" w16cid:durableId="1772509350">
-    <w:abstractNumId w:val="0"/>
+    <w:abstractNumId w:val="1"/>
     <w:lvlOverride w:ilvl="1">
       <w:lvl w:ilvl="1">
         <w:numFmt w:val="lowerLetter"/>
@@ -1046,7 +1561,7 @@
     </w:lvlOverride>
   </w:num>
   <w:num w:numId="6" w16cid:durableId="1503549559">
-    <w:abstractNumId w:val="0"/>
+    <w:abstractNumId w:val="1"/>
     <w:lvlOverride w:ilvl="2">
       <w:lvl w:ilvl="2">
         <w:numFmt w:val="lowerRoman"/>
@@ -1056,7 +1571,7 @@
     </w:lvlOverride>
   </w:num>
   <w:num w:numId="7" w16cid:durableId="1284313886">
-    <w:abstractNumId w:val="0"/>
+    <w:abstractNumId w:val="1"/>
     <w:lvlOverride w:ilvl="2">
       <w:lvl w:ilvl="2">
         <w:numFmt w:val="lowerRoman"/>
@@ -1066,7 +1581,7 @@
     </w:lvlOverride>
   </w:num>
   <w:num w:numId="8" w16cid:durableId="1203664307">
-    <w:abstractNumId w:val="0"/>
+    <w:abstractNumId w:val="1"/>
     <w:lvlOverride w:ilvl="1">
       <w:lvl w:ilvl="1">
         <w:numFmt w:val="lowerLetter"/>
@@ -1076,7 +1591,7 @@
     </w:lvlOverride>
   </w:num>
   <w:num w:numId="9" w16cid:durableId="766660619">
-    <w:abstractNumId w:val="0"/>
+    <w:abstractNumId w:val="1"/>
     <w:lvlOverride w:ilvl="2">
       <w:lvl w:ilvl="2">
         <w:numFmt w:val="lowerRoman"/>
@@ -1086,7 +1601,7 @@
     </w:lvlOverride>
   </w:num>
   <w:num w:numId="10" w16cid:durableId="208222074">
-    <w:abstractNumId w:val="0"/>
+    <w:abstractNumId w:val="1"/>
     <w:lvlOverride w:ilvl="1">
       <w:lvl w:ilvl="1">
         <w:numFmt w:val="lowerLetter"/>
@@ -1096,7 +1611,7 @@
     </w:lvlOverride>
   </w:num>
   <w:num w:numId="11" w16cid:durableId="541089054">
-    <w:abstractNumId w:val="0"/>
+    <w:abstractNumId w:val="1"/>
     <w:lvlOverride w:ilvl="1">
       <w:lvl w:ilvl="1">
         <w:numFmt w:val="lowerLetter"/>
@@ -1106,7 +1621,7 @@
     </w:lvlOverride>
   </w:num>
   <w:num w:numId="12" w16cid:durableId="715355511">
-    <w:abstractNumId w:val="0"/>
+    <w:abstractNumId w:val="1"/>
     <w:lvlOverride w:ilvl="1">
       <w:lvl w:ilvl="1">
         <w:numFmt w:val="lowerLetter"/>
@@ -1116,7 +1631,7 @@
     </w:lvlOverride>
   </w:num>
   <w:num w:numId="13" w16cid:durableId="1044522938">
-    <w:abstractNumId w:val="0"/>
+    <w:abstractNumId w:val="1"/>
     <w:lvlOverride w:ilvl="1">
       <w:lvl w:ilvl="1">
         <w:numFmt w:val="lowerLetter"/>
@@ -1126,7 +1641,7 @@
     </w:lvlOverride>
   </w:num>
   <w:num w:numId="14" w16cid:durableId="1185100176">
-    <w:abstractNumId w:val="0"/>
+    <w:abstractNumId w:val="1"/>
     <w:lvlOverride w:ilvl="1">
       <w:lvl w:ilvl="1">
         <w:numFmt w:val="lowerLetter"/>
@@ -1136,7 +1651,7 @@
     </w:lvlOverride>
   </w:num>
   <w:num w:numId="15" w16cid:durableId="1005940072">
-    <w:abstractNumId w:val="0"/>
+    <w:abstractNumId w:val="1"/>
     <w:lvlOverride w:ilvl="1">
       <w:lvl w:ilvl="1">
         <w:numFmt w:val="lowerLetter"/>
@@ -1146,7 +1661,13 @@
     </w:lvlOverride>
   </w:num>
   <w:num w:numId="16" w16cid:durableId="2047099080">
-    <w:abstractNumId w:val="1"/>
+    <w:abstractNumId w:val="3"/>
+  </w:num>
+  <w:num w:numId="17" w16cid:durableId="465315057">
+    <w:abstractNumId w:val="0"/>
+  </w:num>
+  <w:num w:numId="18" w16cid:durableId="642469725">
+    <w:abstractNumId w:val="2"/>
   </w:num>
 </w:numbering>
 </file>

</xml_diff>

<commit_message>
set 1 of loading scenarios
</commit_message>
<xml_diff>
--- a/data-package/directions.docx
+++ b/data-package/directions.docx
@@ -76,10 +76,7 @@
         <w:t>1-create-swat-files.R</w:t>
       </w:r>
       <w:r>
-        <w:t xml:space="preserve"> t</w:t>
-      </w:r>
-      <w:r>
-        <w:t>o download</w:t>
+        <w:t xml:space="preserve"> to download</w:t>
       </w:r>
       <w:r>
         <w:t xml:space="preserve"> the data (climate, DEM, land use, soils) needed to build the SWAT model.</w:t>
@@ -168,7 +165,15 @@
         </w:numPr>
       </w:pPr>
       <w:r>
-        <w:t>It’s important for later to make sure to create a full hru shapefile during the HRU creation process.</w:t>
+        <w:t xml:space="preserve">It’s important for later to make sure to create a full </w:t>
+      </w:r>
+      <w:proofErr w:type="spellStart"/>
+      <w:r>
+        <w:t>hru</w:t>
+      </w:r>
+      <w:proofErr w:type="spellEnd"/>
+      <w:r>
+        <w:t xml:space="preserve"> shapefile during the HRU creation process.</w:t>
       </w:r>
     </w:p>
     <w:p>
@@ -219,7 +224,31 @@
         </w:numPr>
       </w:pPr>
       <w:r>
-        <w:t xml:space="preserve">Go to the management files, and for each landuse, remove the management operations, and set the initial landcover as the correct landuse for the HRU. Set LAI_INIT to 1, BIO_INIT to 1000, and PHU_PLT to 3500. This will have the correct plants growing when the model starts and not have things harvested that aren’t in real life. Make sure to extent edits to all the HRU’s of the same landuse. </w:t>
+        <w:t xml:space="preserve">Go to the management files, and for each </w:t>
+      </w:r>
+      <w:proofErr w:type="spellStart"/>
+      <w:r>
+        <w:t>landuse</w:t>
+      </w:r>
+      <w:proofErr w:type="spellEnd"/>
+      <w:r>
+        <w:t xml:space="preserve">, remove the management operations, and set the initial landcover as the correct </w:t>
+      </w:r>
+      <w:proofErr w:type="spellStart"/>
+      <w:r>
+        <w:t>landuse</w:t>
+      </w:r>
+      <w:proofErr w:type="spellEnd"/>
+      <w:r>
+        <w:t xml:space="preserve"> for the HRU. Set LAI_INIT to 1, BIO_INIT to 1000, and PHU_PLT to 3500. This will have the correct plants growing when the model starts and not have things harvested that aren’t in real life. Make sure to extent edits to all the HRU’s of the same </w:t>
+      </w:r>
+      <w:proofErr w:type="spellStart"/>
+      <w:r>
+        <w:t>landuse</w:t>
+      </w:r>
+      <w:proofErr w:type="spellEnd"/>
+      <w:r>
+        <w:t xml:space="preserve">. </w:t>
       </w:r>
     </w:p>
     <w:p>
@@ -326,7 +355,15 @@
         </w:numPr>
       </w:pPr>
       <w:r>
-        <w:t>In the basin.bsn file, set CSWAT to 2.</w:t>
+        <w:t xml:space="preserve">In the </w:t>
+      </w:r>
+      <w:proofErr w:type="spellStart"/>
+      <w:r>
+        <w:t>basin.bsn</w:t>
+      </w:r>
+      <w:proofErr w:type="spellEnd"/>
+      <w:r>
+        <w:t xml:space="preserve"> file, set CSWAT to 2.</w:t>
       </w:r>
     </w:p>
     <w:p>
@@ -350,14 +387,13 @@
         </w:numPr>
       </w:pPr>
       <w:r>
-        <w:t xml:space="preserve">  </w:t>
-      </w:r>
-      <w:r>
-        <w:t>0</w:t>
-      </w:r>
-      <w:r>
-        <w:t xml:space="preserve">    | fire: for wildfire scenarios: 1 fire, 0 nofire</w:t>
-      </w:r>
+        <w:t xml:space="preserve">  0    | fire: for wildfire scenarios: 1 fire, 0 </w:t>
+      </w:r>
+      <w:proofErr w:type="spellStart"/>
+      <w:r>
+        <w:t>nofire</w:t>
+      </w:r>
+      <w:proofErr w:type="spellEnd"/>
     </w:p>
     <w:p>
       <w:pPr>
@@ -368,7 +404,15 @@
         </w:numPr>
       </w:pPr>
       <w:r>
-        <w:t>223    | fr_day: starting date for wildfire scenarios</w:t>
+        <w:t xml:space="preserve">223    | </w:t>
+      </w:r>
+      <w:proofErr w:type="spellStart"/>
+      <w:r>
+        <w:t>fr_day</w:t>
+      </w:r>
+      <w:proofErr w:type="spellEnd"/>
+      <w:r>
+        <w:t>: starting date for wildfire scenarios</w:t>
       </w:r>
     </w:p>
     <w:p>
@@ -380,7 +424,15 @@
         </w:numPr>
       </w:pPr>
       <w:r>
-        <w:t>18    | fr_yr: starting year for wildfire scenarios</w:t>
+        <w:t xml:space="preserve">18    | </w:t>
+      </w:r>
+      <w:proofErr w:type="spellStart"/>
+      <w:r>
+        <w:t>fr_yr</w:t>
+      </w:r>
+      <w:proofErr w:type="spellEnd"/>
+      <w:r>
+        <w:t>: starting year for wildfire scenarios</w:t>
       </w:r>
     </w:p>
     <w:p>
@@ -404,7 +456,15 @@
         </w:numPr>
       </w:pPr>
       <w:r>
-        <w:t>Copy over the correct swat.exe file. It’s suggested to use the one with DOC units as mg/L for the calibration (swat-module-doc-mgL).</w:t>
+        <w:t>Copy over the correct swat.exe file. It’s suggested to use the one with DOC units as mg/L for the calibration (swat-module-doc-</w:t>
+      </w:r>
+      <w:proofErr w:type="spellStart"/>
+      <w:r>
+        <w:t>mgL</w:t>
+      </w:r>
+      <w:proofErr w:type="spellEnd"/>
+      <w:r>
+        <w:t>).</w:t>
       </w:r>
     </w:p>
     <w:p>
@@ -432,7 +492,15 @@
         <w:t>For calibration c</w:t>
       </w:r>
       <w:r>
-        <w:t xml:space="preserve">hoose representative HRU’s for each major landuse in the model to calibrate for ET. </w:t>
+        <w:t xml:space="preserve">hoose representative HRU’s for each major </w:t>
+      </w:r>
+      <w:proofErr w:type="spellStart"/>
+      <w:r>
+        <w:t>landuse</w:t>
+      </w:r>
+      <w:proofErr w:type="spellEnd"/>
+      <w:r>
+        <w:t xml:space="preserve"> in the model to calibrate for ET. </w:t>
       </w:r>
       <w:r>
         <w:t xml:space="preserve">It’s recommended to look at the </w:t>
@@ -539,7 +607,15 @@
         </w:numPr>
       </w:pPr>
       <w:r>
-        <w:t xml:space="preserve">Calibration is going to be an individualistic process that depends on the model and the user, but overall I tried to start the calibration at a monthly scale for ET and flow, then moved to daily flow once the ET looked acceptable. </w:t>
+        <w:t xml:space="preserve">Calibration is going to be an individualistic process that depends on the model and the user, but </w:t>
+      </w:r>
+      <w:proofErr w:type="gramStart"/>
+      <w:r>
+        <w:t>overall</w:t>
+      </w:r>
+      <w:proofErr w:type="gramEnd"/>
+      <w:r>
+        <w:t xml:space="preserve"> I tried to start the calibration at a monthly scale for ET and flow, then moved to daily flow once the ET looked acceptable. </w:t>
       </w:r>
     </w:p>
     <w:p>
@@ -627,7 +703,15 @@
         </w:rPr>
       </w:pPr>
       <w:r>
-        <w:t xml:space="preserve">Once you have a calibrated model you’re happy with, run the script </w:t>
+        <w:t xml:space="preserve">Once you have a calibrated </w:t>
+      </w:r>
+      <w:proofErr w:type="gramStart"/>
+      <w:r>
+        <w:t>model</w:t>
+      </w:r>
+      <w:proofErr w:type="gramEnd"/>
+      <w:r>
+        <w:t xml:space="preserve"> you’re happy with, run the script </w:t>
       </w:r>
       <w:r>
         <w:rPr>
@@ -683,6 +767,10 @@
         <w:t xml:space="preserve">Next, you’ll need to figure out how much the maximum LAI should change. To do this, run the script </w:t>
       </w:r>
       <w:r>
+        <w:rPr>
+          <w:b/>
+          <w:bCs/>
+        </w:rPr>
         <w:t>8</w:t>
       </w:r>
       <w:r>
@@ -692,26 +780,7 @@
           <w:i/>
           <w:iCs/>
         </w:rPr>
-        <w:t>-get-lai-change.R</w:t>
-      </w:r>
-      <w:r>
-        <w:t>. IMPORTANT: Before running this code, ensure that you model files have the correct calibrated parameters.</w:t>
-      </w:r>
-    </w:p>
-    <w:p>
-      <w:pPr>
-        <w:pStyle w:val="ListParagraph"/>
-        <w:numPr>
-          <w:ilvl w:val="0"/>
-          <w:numId w:val="16"/>
-        </w:numPr>
-        <w:rPr>
-          <w:b/>
-          <w:bCs/>
-        </w:rPr>
-      </w:pPr>
-      <w:r>
-        <w:t xml:space="preserve">Finally, to run the wildfire scenarios you need to prep the precipitation scenarios, this can be done by running </w:t>
+        <w:t>-g</w:t>
       </w:r>
       <w:r>
         <w:rPr>
@@ -720,10 +789,10 @@
           <w:i/>
           <w:iCs/>
         </w:rPr>
-        <w:t>9-generate-precip-scenarios.R</w:t>
-      </w:r>
-      <w:r>
-        <w:t xml:space="preserve"> which will create 30 pcp.pcp files with different historic precipitation used for the year post-fire.</w:t>
+        <w:t>et-lai-change.R</w:t>
+      </w:r>
+      <w:r>
+        <w:t>. IMPORTANT: Before running this code, ensure that you model files have the correct calibrated parameters.</w:t>
       </w:r>
     </w:p>
     <w:p>
@@ -739,7 +808,7 @@
         </w:rPr>
       </w:pPr>
       <w:r>
-        <w:t xml:space="preserve">To run the fire scenarios, run </w:t>
+        <w:t xml:space="preserve">Finally, to run the wildfire scenarios you need to prep the precipitation scenarios, this can be done by running </w:t>
       </w:r>
       <w:r>
         <w:rPr>
@@ -748,25 +817,18 @@
           <w:i/>
           <w:iCs/>
         </w:rPr>
-        <w:t xml:space="preserve">10-run-fire-scenarios.R. </w:t>
-      </w:r>
-      <w:r>
-        <w:t xml:space="preserve">NOTE:this script will take ~2 days to run depending on the model/your computer. </w:t>
-      </w:r>
-    </w:p>
-    <w:p>
-      <w:pPr>
-        <w:rPr>
-          <w:b/>
-          <w:bCs/>
-        </w:rPr>
-      </w:pPr>
-      <w:r>
-        <w:rPr>
-          <w:b/>
-          <w:bCs/>
-        </w:rPr>
-        <w:t xml:space="preserve">Analyzing Data and Making Plots </w:t>
+        <w:t>9-generate-precip-scenarios.R</w:t>
+      </w:r>
+      <w:r>
+        <w:t xml:space="preserve"> which will create 30 </w:t>
+      </w:r>
+      <w:proofErr w:type="spellStart"/>
+      <w:r>
+        <w:t>pcp.pcp</w:t>
+      </w:r>
+      <w:proofErr w:type="spellEnd"/>
+      <w:r>
+        <w:t xml:space="preserve"> files with different historic precipitation used for the year post-fire.</w:t>
       </w:r>
     </w:p>
     <w:p>
@@ -776,15 +838,29 @@
           <w:ilvl w:val="0"/>
           <w:numId w:val="16"/>
         </w:numPr>
-      </w:pPr>
-      <w:r>
-        <w:t>To clean the data outputs</w:t>
-      </w:r>
-      <w:r>
-        <w:t xml:space="preserve"> and make plots</w:t>
-      </w:r>
-      <w:r>
-        <w:t xml:space="preserve">, run the script </w:t>
+        <w:rPr>
+          <w:b/>
+          <w:bCs/>
+        </w:rPr>
+      </w:pPr>
+      <w:r>
+        <w:t>If you used the DOC module in mg/L for calibration, switch that out for the one with DOC is kg/day.</w:t>
+      </w:r>
+    </w:p>
+    <w:p>
+      <w:pPr>
+        <w:pStyle w:val="ListParagraph"/>
+        <w:numPr>
+          <w:ilvl w:val="0"/>
+          <w:numId w:val="16"/>
+        </w:numPr>
+        <w:rPr>
+          <w:b/>
+          <w:bCs/>
+        </w:rPr>
+      </w:pPr>
+      <w:r>
+        <w:t xml:space="preserve">To run the fire scenarios, run </w:t>
       </w:r>
       <w:r>
         <w:rPr>
@@ -793,7 +869,49 @@
           <w:i/>
           <w:iCs/>
         </w:rPr>
-        <w:t>11-analyze-fire-scenarios.R</w:t>
+        <w:t xml:space="preserve">10-run-fire-scenarios.R. </w:t>
+      </w:r>
+      <w:r>
+        <w:t>NOTE:</w:t>
+      </w:r>
+      <w:r>
+        <w:t xml:space="preserve"> </w:t>
+      </w:r>
+      <w:r>
+        <w:t xml:space="preserve">this script will take ~2 days to run depending on the model/your computer. </w:t>
+      </w:r>
+    </w:p>
+    <w:p>
+      <w:pPr>
+        <w:rPr>
+          <w:b/>
+          <w:bCs/>
+        </w:rPr>
+      </w:pPr>
+      <w:r>
+        <w:rPr>
+          <w:b/>
+          <w:bCs/>
+        </w:rPr>
+        <w:t xml:space="preserve">Analyzing Data and Making Plots </w:t>
+      </w:r>
+    </w:p>
+    <w:p>
+      <w:pPr>
+        <w:pStyle w:val="ListParagraph"/>
+        <w:numPr>
+          <w:ilvl w:val="0"/>
+          <w:numId w:val="16"/>
+        </w:numPr>
+      </w:pPr>
+      <w:r>
+        <w:t>To clean the data outputs</w:t>
+      </w:r>
+      <w:r>
+        <w:t xml:space="preserve">, </w:t>
+      </w:r>
+      <w:r>
+        <w:t xml:space="preserve">run the script </w:t>
       </w:r>
       <w:r>
         <w:rPr>
@@ -802,51 +920,99 @@
           <w:i/>
           <w:iCs/>
         </w:rPr>
+        <w:t>11-</w:t>
+      </w:r>
+      <w:r>
+        <w:rPr>
+          <w:b/>
+          <w:bCs/>
+          <w:i/>
+          <w:iCs/>
+        </w:rPr>
+        <w:t>clean-model-outputs</w:t>
+      </w:r>
+      <w:r>
+        <w:rPr>
+          <w:b/>
+          <w:bCs/>
+          <w:i/>
+          <w:iCs/>
+        </w:rPr>
+        <w:t>.R</w:t>
+      </w:r>
+      <w:r>
+        <w:rPr>
+          <w:b/>
+          <w:bCs/>
+          <w:i/>
+          <w:iCs/>
+        </w:rPr>
         <w:t>.</w:t>
       </w:r>
       <w:r>
-        <w:t xml:space="preserve"> NOTE: this script will also take a couple hours the first time you run it, to clean all the model outputs. </w:t>
-      </w:r>
-    </w:p>
-    <w:p>
-      <w:pPr>
-        <w:rPr>
-          <w:b/>
-          <w:bCs/>
-        </w:rPr>
-      </w:pPr>
-    </w:p>
-    <w:p>
-      <w:pPr>
-        <w:rPr>
-          <w:b/>
-          <w:bCs/>
-        </w:rPr>
-      </w:pPr>
-    </w:p>
-    <w:p>
-      <w:pPr>
-        <w:rPr>
-          <w:b/>
-          <w:bCs/>
-        </w:rPr>
-      </w:pPr>
-    </w:p>
-    <w:p>
-      <w:pPr>
-        <w:rPr>
-          <w:b/>
-          <w:bCs/>
-        </w:rPr>
-      </w:pPr>
-    </w:p>
-    <w:p>
-      <w:r>
-        <w:rPr>
-          <w:b/>
-          <w:bCs/>
-        </w:rPr>
-        <w:lastRenderedPageBreak/>
+        <w:t xml:space="preserve"> NOTE: this script will also take a couple hours to clean all the model outputs. </w:t>
+      </w:r>
+    </w:p>
+    <w:p>
+      <w:pPr>
+        <w:pStyle w:val="ListParagraph"/>
+        <w:numPr>
+          <w:ilvl w:val="0"/>
+          <w:numId w:val="16"/>
+        </w:numPr>
+      </w:pPr>
+      <w:r>
+        <w:t xml:space="preserve">To extract the data and make the plots used in the paper run </w:t>
+      </w:r>
+      <w:r>
+        <w:rPr>
+          <w:b/>
+          <w:bCs/>
+        </w:rPr>
+        <w:t>12-data-analysis</w:t>
+      </w:r>
+      <w:r>
+        <w:t xml:space="preserve">. </w:t>
+      </w:r>
+    </w:p>
+    <w:p>
+      <w:pPr>
+        <w:rPr>
+          <w:b/>
+          <w:bCs/>
+        </w:rPr>
+      </w:pPr>
+    </w:p>
+    <w:p>
+      <w:pPr>
+        <w:rPr>
+          <w:b/>
+          <w:bCs/>
+        </w:rPr>
+      </w:pPr>
+    </w:p>
+    <w:p>
+      <w:pPr>
+        <w:rPr>
+          <w:b/>
+          <w:bCs/>
+        </w:rPr>
+      </w:pPr>
+    </w:p>
+    <w:p>
+      <w:pPr>
+        <w:rPr>
+          <w:b/>
+          <w:bCs/>
+        </w:rPr>
+      </w:pPr>
+    </w:p>
+    <w:p>
+      <w:r>
+        <w:rPr>
+          <w:b/>
+          <w:bCs/>
+        </w:rPr>
         <w:t>Table 1:</w:t>
       </w:r>
       <w:r>
@@ -904,21 +1070,7 @@
                 <w:b/>
                 <w:bCs/>
               </w:rPr>
-              <w:t>American River (</w:t>
-            </w:r>
-            <w:r>
-              <w:rPr>
-                <w:b/>
-                <w:bCs/>
-              </w:rPr>
-              <w:t>12488500</w:t>
-            </w:r>
-            <w:r>
-              <w:rPr>
-                <w:b/>
-                <w:bCs/>
-              </w:rPr>
-              <w:t>)</w:t>
+              <w:t>American River (12488500)</w:t>
             </w:r>
           </w:p>
         </w:tc>
@@ -938,21 +1090,7 @@
                 <w:b/>
                 <w:bCs/>
               </w:rPr>
-              <w:t>Tule River (</w:t>
-            </w:r>
-            <w:r>
-              <w:rPr>
-                <w:b/>
-                <w:bCs/>
-              </w:rPr>
-              <w:t>11204100</w:t>
-            </w:r>
-            <w:r>
-              <w:rPr>
-                <w:b/>
-                <w:bCs/>
-              </w:rPr>
-              <w:t>)</w:t>
+              <w:t>Tule River (11204100)</w:t>
             </w:r>
           </w:p>
         </w:tc>
@@ -2275,6 +2413,7 @@
   <w:style w:type="character" w:default="1" w:styleId="DefaultParagraphFont">
     <w:name w:val="Default Paragraph Font"/>
     <w:uiPriority w:val="1"/>
+    <w:semiHidden/>
     <w:unhideWhenUsed/>
   </w:style>
   <w:style w:type="table" w:default="1" w:styleId="TableNormal">

</xml_diff>